<commit_message>
Live table for bissection animation.
</commit_message>
<xml_diff>
--- a/AN_Labo6_Renaud_Sylvain_Rapport.docx
+++ b/AN_Labo6_Renaud_Sylvain_Rapport.docx
@@ -60,6 +60,15 @@
       </w:r>
       <w:r>
         <w:t xml:space="preserve"> des boutons radio.</w:t>
+      </w:r>
+      <w:r>
+        <w:t xml:space="preserve"> </w:t>
+      </w:r>
+      <w:r>
+        <w:t>Aussi, i</w:t>
+      </w:r>
+      <w:r>
+        <w:t>l est à présent possible de voir une animation expliquant le principe de la bissection.</w:t>
       </w:r>
     </w:p>
     <w:p>
@@ -359,7 +368,24 @@
         <w:t xml:space="preserve"> L’idée der</w:t>
       </w:r>
       <w:r>
-        <w:t>rière cette méthode provient de l’affirmation suivante : « Si, dans un intervalle donné, la fonction (continue) change de signe, alors la fonction a au moins une racine dans cet intervalle ».</w:t>
+        <w:t>rière cette méthode provient de l’affirmation suivante </w:t>
+      </w:r>
+      <w:r>
+        <w:t>(</w:t>
+      </w:r>
+      <w:r>
+        <w:t>théorème de Bolzano</w:t>
+      </w:r>
+      <w:proofErr w:type="gramStart"/>
+      <w:r>
+        <w:t>)</w:t>
+      </w:r>
+      <w:r>
+        <w:t>:</w:t>
+      </w:r>
+      <w:proofErr w:type="gramEnd"/>
+      <w:r>
+        <w:t xml:space="preserve"> « Si, dans un intervalle donné, la fonction (continue) change de signe, alors la fonction a au moins une racine dans cet intervalle ».</w:t>
       </w:r>
       <w:r>
         <w:t xml:space="preserve"> A partir de cette idée, il suffit de parcourir tout l’intervalle afin de déterminer pour quel(s) </w:t>
@@ -437,6 +463,38 @@
       <w:r>
         <w:t xml:space="preserve"> </w:t>
       </w:r>
+    </w:p>
+    <w:p>
+      <w:pPr>
+        <w:pStyle w:val="Titre1"/>
+      </w:pPr>
+      <w:r>
+        <w:t>Conclusion</w:t>
+      </w:r>
+    </w:p>
+    <w:p>
+      <w:r>
+        <w:t>L’implémentation de cette méthode a permis de trouver les racines des fonctions de la donnée du labo 2, mais aussi de fonctions entrées par l’utilisateur</w:t>
+      </w:r>
+      <w:r>
+        <w:t xml:space="preserve">. Les différents réglages de calculs permettent d’améliorer la précision au détriment du temps de calcul, ou, à </w:t>
+      </w:r>
+      <w:r>
+        <w:t>l’inverse, permettent</w:t>
+      </w:r>
+      <w:r>
+        <w:t xml:space="preserve"> de s’apercevoir qu’avec de mauvais réglages, l’algorithme utilisé ne trouve pas toujours les racines de la fonction.</w:t>
+      </w:r>
+    </w:p>
+    <w:p>
+      <w:pPr>
+        <w:pStyle w:val="Titre1"/>
+      </w:pPr>
+      <w:r>
+        <w:t>Perspectives</w:t>
+      </w:r>
+    </w:p>
+    <w:p>
       <w:bookmarkStart w:id="0" w:name="_GoBack"/>
       <w:bookmarkEnd w:id="0"/>
     </w:p>
@@ -445,40 +503,91 @@
         <w:pStyle w:val="Titre1"/>
       </w:pPr>
       <w:r>
-        <w:t>Conclusion</w:t>
-      </w:r>
-    </w:p>
-    <w:p/>
-    <w:p>
-      <w:pPr>
-        <w:pStyle w:val="Titre1"/>
-      </w:pPr>
-      <w:r>
-        <w:t>Perspectives</w:t>
-      </w:r>
-    </w:p>
-    <w:p/>
-    <w:p>
-      <w:pPr>
-        <w:pStyle w:val="Titre1"/>
-      </w:pPr>
-      <w:r>
         <w:t>Références</w:t>
       </w:r>
     </w:p>
     <w:p>
-      <w:pPr>
-        <w:tabs>
-          <w:tab w:val="left" w:pos="3553"/>
-        </w:tabs>
-      </w:pPr>
-      <w:r>
-        <w:t>Graphe en live</w:t>
-      </w:r>
+      <w:r>
+        <w:t>Algorithme</w:t>
+      </w:r>
+    </w:p>
+    <w:p>
+      <w:pPr>
+        <w:pStyle w:val="Paragraphedeliste"/>
+        <w:numPr>
+          <w:ilvl w:val="0"/>
+          <w:numId w:val="3"/>
+        </w:numPr>
+      </w:pPr>
+      <w:hyperlink r:id="rId8" w:history="1">
+        <w:r>
+          <w:rPr>
+            <w:rStyle w:val="Lienhypertexte"/>
+          </w:rPr>
+          <w:t>https://fr.wikipedia.org/wiki/Méthode_de_dichotomie</w:t>
+        </w:r>
+      </w:hyperlink>
+    </w:p>
+    <w:p>
+      <w:pPr>
+        <w:pStyle w:val="Paragraphedeliste"/>
+        <w:numPr>
+          <w:ilvl w:val="0"/>
+          <w:numId w:val="3"/>
+        </w:numPr>
+      </w:pPr>
+      <w:r>
+        <w:t>Slides du cours</w:t>
+      </w:r>
+      <w:r>
+        <w:t xml:space="preserve"> d’algorithmes numériques</w:t>
+      </w:r>
+      <w:r>
+        <w:t>, Stéphane Gobron, 2017</w:t>
+      </w:r>
+    </w:p>
+    <w:p>
+      <w:r>
+        <w:t>JavaScript / HTML</w:t>
+      </w:r>
+    </w:p>
+    <w:p>
+      <w:pPr>
+        <w:pStyle w:val="Paragraphedeliste"/>
+        <w:numPr>
+          <w:ilvl w:val="0"/>
+          <w:numId w:val="4"/>
+        </w:numPr>
+      </w:pPr>
+      <w:hyperlink r:id="rId9" w:history="1">
+        <w:r>
+          <w:rPr>
+            <w:rStyle w:val="Lienhypertexte"/>
+          </w:rPr>
+          <w:t>https://www.w3schools.com/</w:t>
+        </w:r>
+      </w:hyperlink>
+    </w:p>
+    <w:p>
+      <w:pPr>
+        <w:pStyle w:val="Paragraphedeliste"/>
+        <w:numPr>
+          <w:ilvl w:val="0"/>
+          <w:numId w:val="4"/>
+        </w:numPr>
+      </w:pPr>
+      <w:hyperlink r:id="rId10" w:history="1">
+        <w:r>
+          <w:rPr>
+            <w:rStyle w:val="Lienhypertexte"/>
+          </w:rPr>
+          <w:t>https://stackoverflow.com/</w:t>
+        </w:r>
+      </w:hyperlink>
     </w:p>
     <w:sectPr>
-      <w:headerReference w:type="default" r:id="rId8"/>
-      <w:footerReference w:type="default" r:id="rId9"/>
+      <w:headerReference w:type="default" r:id="rId11"/>
+      <w:footerReference w:type="default" r:id="rId12"/>
       <w:pgSz w:w="11906" w:h="16838"/>
       <w:pgMar w:top="1417" w:right="1417" w:bottom="1417" w:left="1417" w:header="708" w:footer="708" w:gutter="0"/>
       <w:cols w:space="708"/>
@@ -563,6 +672,232 @@
 <file path=word/numbering.xml><?xml version="1.0" encoding="utf-8"?>
 <w:numbering xmlns:wpc="http://schemas.microsoft.com/office/word/2010/wordprocessingCanvas" xmlns:cx="http://schemas.microsoft.com/office/drawing/2014/chartex" xmlns:cx1="http://schemas.microsoft.com/office/drawing/2015/9/8/chartex" xmlns:cx2="http://schemas.microsoft.com/office/drawing/2015/10/21/chartex" xmlns:cx3="http://schemas.microsoft.com/office/drawing/2016/5/9/chartex" xmlns:cx4="http://schemas.microsoft.com/office/drawing/2016/5/10/chartex" xmlns:cx5="http://schemas.microsoft.com/office/drawing/2016/5/11/chartex" xmlns:cx6="http://schemas.microsoft.com/office/drawing/2016/5/12/chartex" xmlns:cx7="http://schemas.microsoft.com/office/drawing/2016/5/13/chartex" xmlns:cx8="http://schemas.microsoft.com/office/drawing/2016/5/14/chartex" xmlns:mc="http://schemas.openxmlformats.org/markup-compatibility/2006" xmlns:aink="http://schemas.microsoft.com/office/drawing/2016/ink" xmlns:o="urn:schemas-microsoft-com:office:office" xmlns:r="http://schemas.openxmlformats.org/officeDocument/2006/relationships" xmlns:m="http://schemas.openxmlformats.org/officeDocument/2006/math" xmlns:v="urn:schemas-microsoft-com:vml" xmlns:wp14="http://schemas.microsoft.com/office/word/2010/wordprocessingDrawing" xmlns:wp="http://schemas.openxmlformats.org/drawingml/2006/wordprocessingDrawing" xmlns:w10="urn:schemas-microsoft-com:office:word" xmlns:w="http://schemas.openxmlformats.org/wordprocessingml/2006/main" xmlns:w14="http://schemas.microsoft.com/office/word/2010/wordml" xmlns:w15="http://schemas.microsoft.com/office/word/2012/wordml" xmlns:w16se="http://schemas.microsoft.com/office/word/2015/wordml/symex" xmlns:wpg="http://schemas.microsoft.com/office/word/2010/wordprocessingGroup" xmlns:wpi="http://schemas.microsoft.com/office/word/2010/wordprocessingInk" xmlns:wne="http://schemas.microsoft.com/office/word/2006/wordml" xmlns:wps="http://schemas.microsoft.com/office/word/2010/wordprocessingShape" mc:Ignorable="w14 w15 w16se wp14">
   <w:abstractNum w:abstractNumId="0" w15:restartNumberingAfterBreak="0">
+    <w:nsid w:val="28864817"/>
+    <w:multiLevelType w:val="hybridMultilevel"/>
+    <w:tmpl w:val="9DB47200"/>
+    <w:lvl w:ilvl="0" w:tplc="100C0001">
+      <w:start w:val="1"/>
+      <w:numFmt w:val="bullet"/>
+      <w:lvlText w:val=""/>
+      <w:lvlJc w:val="left"/>
+      <w:pPr>
+        <w:ind w:left="720" w:hanging="360"/>
+      </w:pPr>
+      <w:rPr>
+        <w:rFonts w:ascii="Symbol" w:hAnsi="Symbol" w:hint="default"/>
+      </w:rPr>
+    </w:lvl>
+    <w:lvl w:ilvl="1" w:tplc="100C0003" w:tentative="1">
+      <w:start w:val="1"/>
+      <w:numFmt w:val="bullet"/>
+      <w:lvlText w:val="o"/>
+      <w:lvlJc w:val="left"/>
+      <w:pPr>
+        <w:ind w:left="1440" w:hanging="360"/>
+      </w:pPr>
+      <w:rPr>
+        <w:rFonts w:ascii="Courier New" w:hAnsi="Courier New" w:cs="Courier New" w:hint="default"/>
+      </w:rPr>
+    </w:lvl>
+    <w:lvl w:ilvl="2" w:tplc="100C0005" w:tentative="1">
+      <w:start w:val="1"/>
+      <w:numFmt w:val="bullet"/>
+      <w:lvlText w:val=""/>
+      <w:lvlJc w:val="left"/>
+      <w:pPr>
+        <w:ind w:left="2160" w:hanging="360"/>
+      </w:pPr>
+      <w:rPr>
+        <w:rFonts w:ascii="Wingdings" w:hAnsi="Wingdings" w:hint="default"/>
+      </w:rPr>
+    </w:lvl>
+    <w:lvl w:ilvl="3" w:tplc="100C0001" w:tentative="1">
+      <w:start w:val="1"/>
+      <w:numFmt w:val="bullet"/>
+      <w:lvlText w:val=""/>
+      <w:lvlJc w:val="left"/>
+      <w:pPr>
+        <w:ind w:left="2880" w:hanging="360"/>
+      </w:pPr>
+      <w:rPr>
+        <w:rFonts w:ascii="Symbol" w:hAnsi="Symbol" w:hint="default"/>
+      </w:rPr>
+    </w:lvl>
+    <w:lvl w:ilvl="4" w:tplc="100C0003" w:tentative="1">
+      <w:start w:val="1"/>
+      <w:numFmt w:val="bullet"/>
+      <w:lvlText w:val="o"/>
+      <w:lvlJc w:val="left"/>
+      <w:pPr>
+        <w:ind w:left="3600" w:hanging="360"/>
+      </w:pPr>
+      <w:rPr>
+        <w:rFonts w:ascii="Courier New" w:hAnsi="Courier New" w:cs="Courier New" w:hint="default"/>
+      </w:rPr>
+    </w:lvl>
+    <w:lvl w:ilvl="5" w:tplc="100C0005" w:tentative="1">
+      <w:start w:val="1"/>
+      <w:numFmt w:val="bullet"/>
+      <w:lvlText w:val=""/>
+      <w:lvlJc w:val="left"/>
+      <w:pPr>
+        <w:ind w:left="4320" w:hanging="360"/>
+      </w:pPr>
+      <w:rPr>
+        <w:rFonts w:ascii="Wingdings" w:hAnsi="Wingdings" w:hint="default"/>
+      </w:rPr>
+    </w:lvl>
+    <w:lvl w:ilvl="6" w:tplc="100C0001" w:tentative="1">
+      <w:start w:val="1"/>
+      <w:numFmt w:val="bullet"/>
+      <w:lvlText w:val=""/>
+      <w:lvlJc w:val="left"/>
+      <w:pPr>
+        <w:ind w:left="5040" w:hanging="360"/>
+      </w:pPr>
+      <w:rPr>
+        <w:rFonts w:ascii="Symbol" w:hAnsi="Symbol" w:hint="default"/>
+      </w:rPr>
+    </w:lvl>
+    <w:lvl w:ilvl="7" w:tplc="100C0003" w:tentative="1">
+      <w:start w:val="1"/>
+      <w:numFmt w:val="bullet"/>
+      <w:lvlText w:val="o"/>
+      <w:lvlJc w:val="left"/>
+      <w:pPr>
+        <w:ind w:left="5760" w:hanging="360"/>
+      </w:pPr>
+      <w:rPr>
+        <w:rFonts w:ascii="Courier New" w:hAnsi="Courier New" w:cs="Courier New" w:hint="default"/>
+      </w:rPr>
+    </w:lvl>
+    <w:lvl w:ilvl="8" w:tplc="100C0005" w:tentative="1">
+      <w:start w:val="1"/>
+      <w:numFmt w:val="bullet"/>
+      <w:lvlText w:val=""/>
+      <w:lvlJc w:val="left"/>
+      <w:pPr>
+        <w:ind w:left="6480" w:hanging="360"/>
+      </w:pPr>
+      <w:rPr>
+        <w:rFonts w:ascii="Wingdings" w:hAnsi="Wingdings" w:hint="default"/>
+      </w:rPr>
+    </w:lvl>
+  </w:abstractNum>
+  <w:abstractNum w:abstractNumId="1" w15:restartNumberingAfterBreak="0">
+    <w:nsid w:val="336970A6"/>
+    <w:multiLevelType w:val="hybridMultilevel"/>
+    <w:tmpl w:val="D46257B4"/>
+    <w:lvl w:ilvl="0" w:tplc="100C0001">
+      <w:start w:val="1"/>
+      <w:numFmt w:val="bullet"/>
+      <w:lvlText w:val=""/>
+      <w:lvlJc w:val="left"/>
+      <w:pPr>
+        <w:ind w:left="720" w:hanging="360"/>
+      </w:pPr>
+      <w:rPr>
+        <w:rFonts w:ascii="Symbol" w:hAnsi="Symbol" w:hint="default"/>
+      </w:rPr>
+    </w:lvl>
+    <w:lvl w:ilvl="1" w:tplc="100C0003" w:tentative="1">
+      <w:start w:val="1"/>
+      <w:numFmt w:val="bullet"/>
+      <w:lvlText w:val="o"/>
+      <w:lvlJc w:val="left"/>
+      <w:pPr>
+        <w:ind w:left="1440" w:hanging="360"/>
+      </w:pPr>
+      <w:rPr>
+        <w:rFonts w:ascii="Courier New" w:hAnsi="Courier New" w:cs="Courier New" w:hint="default"/>
+      </w:rPr>
+    </w:lvl>
+    <w:lvl w:ilvl="2" w:tplc="100C0005" w:tentative="1">
+      <w:start w:val="1"/>
+      <w:numFmt w:val="bullet"/>
+      <w:lvlText w:val=""/>
+      <w:lvlJc w:val="left"/>
+      <w:pPr>
+        <w:ind w:left="2160" w:hanging="360"/>
+      </w:pPr>
+      <w:rPr>
+        <w:rFonts w:ascii="Wingdings" w:hAnsi="Wingdings" w:hint="default"/>
+      </w:rPr>
+    </w:lvl>
+    <w:lvl w:ilvl="3" w:tplc="100C0001" w:tentative="1">
+      <w:start w:val="1"/>
+      <w:numFmt w:val="bullet"/>
+      <w:lvlText w:val=""/>
+      <w:lvlJc w:val="left"/>
+      <w:pPr>
+        <w:ind w:left="2880" w:hanging="360"/>
+      </w:pPr>
+      <w:rPr>
+        <w:rFonts w:ascii="Symbol" w:hAnsi="Symbol" w:hint="default"/>
+      </w:rPr>
+    </w:lvl>
+    <w:lvl w:ilvl="4" w:tplc="100C0003" w:tentative="1">
+      <w:start w:val="1"/>
+      <w:numFmt w:val="bullet"/>
+      <w:lvlText w:val="o"/>
+      <w:lvlJc w:val="left"/>
+      <w:pPr>
+        <w:ind w:left="3600" w:hanging="360"/>
+      </w:pPr>
+      <w:rPr>
+        <w:rFonts w:ascii="Courier New" w:hAnsi="Courier New" w:cs="Courier New" w:hint="default"/>
+      </w:rPr>
+    </w:lvl>
+    <w:lvl w:ilvl="5" w:tplc="100C0005" w:tentative="1">
+      <w:start w:val="1"/>
+      <w:numFmt w:val="bullet"/>
+      <w:lvlText w:val=""/>
+      <w:lvlJc w:val="left"/>
+      <w:pPr>
+        <w:ind w:left="4320" w:hanging="360"/>
+      </w:pPr>
+      <w:rPr>
+        <w:rFonts w:ascii="Wingdings" w:hAnsi="Wingdings" w:hint="default"/>
+      </w:rPr>
+    </w:lvl>
+    <w:lvl w:ilvl="6" w:tplc="100C0001" w:tentative="1">
+      <w:start w:val="1"/>
+      <w:numFmt w:val="bullet"/>
+      <w:lvlText w:val=""/>
+      <w:lvlJc w:val="left"/>
+      <w:pPr>
+        <w:ind w:left="5040" w:hanging="360"/>
+      </w:pPr>
+      <w:rPr>
+        <w:rFonts w:ascii="Symbol" w:hAnsi="Symbol" w:hint="default"/>
+      </w:rPr>
+    </w:lvl>
+    <w:lvl w:ilvl="7" w:tplc="100C0003" w:tentative="1">
+      <w:start w:val="1"/>
+      <w:numFmt w:val="bullet"/>
+      <w:lvlText w:val="o"/>
+      <w:lvlJc w:val="left"/>
+      <w:pPr>
+        <w:ind w:left="5760" w:hanging="360"/>
+      </w:pPr>
+      <w:rPr>
+        <w:rFonts w:ascii="Courier New" w:hAnsi="Courier New" w:cs="Courier New" w:hint="default"/>
+      </w:rPr>
+    </w:lvl>
+    <w:lvl w:ilvl="8" w:tplc="100C0005" w:tentative="1">
+      <w:start w:val="1"/>
+      <w:numFmt w:val="bullet"/>
+      <w:lvlText w:val=""/>
+      <w:lvlJc w:val="left"/>
+      <w:pPr>
+        <w:ind w:left="6480" w:hanging="360"/>
+      </w:pPr>
+      <w:rPr>
+        <w:rFonts w:ascii="Wingdings" w:hAnsi="Wingdings" w:hint="default"/>
+      </w:rPr>
+    </w:lvl>
+  </w:abstractNum>
+  <w:abstractNum w:abstractNumId="2" w15:restartNumberingAfterBreak="0">
     <w:nsid w:val="34766052"/>
     <w:multiLevelType w:val="hybridMultilevel"/>
     <w:tmpl w:val="A0E6FE42"/>
@@ -648,7 +983,7 @@
       </w:pPr>
     </w:lvl>
   </w:abstractNum>
-  <w:abstractNum w:abstractNumId="1" w15:restartNumberingAfterBreak="0">
+  <w:abstractNum w:abstractNumId="3" w15:restartNumberingAfterBreak="0">
     <w:nsid w:val="634A5321"/>
     <w:multiLevelType w:val="hybridMultilevel"/>
     <w:tmpl w:val="A20654DC"/>
@@ -735,10 +1070,16 @@
     </w:lvl>
   </w:abstractNum>
   <w:num w:numId="1">
-    <w:abstractNumId w:val="1"/>
+    <w:abstractNumId w:val="3"/>
   </w:num>
   <w:num w:numId="2">
+    <w:abstractNumId w:val="2"/>
+  </w:num>
+  <w:num w:numId="3">
     <w:abstractNumId w:val="0"/>
+  </w:num>
+  <w:num w:numId="4">
+    <w:abstractNumId w:val="1"/>
   </w:num>
 </w:numbering>
 </file>
@@ -1309,6 +1650,29 @@
       <w:szCs w:val="18"/>
     </w:rPr>
   </w:style>
+  <w:style w:type="character" w:styleId="Lienhypertexte">
+    <w:name w:val="Hyperlink"/>
+    <w:basedOn w:val="Policepardfaut"/>
+    <w:uiPriority w:val="99"/>
+    <w:unhideWhenUsed/>
+    <w:rsid w:val="00A0662A"/>
+    <w:rPr>
+      <w:color w:val="0563C1" w:themeColor="hyperlink"/>
+      <w:u w:val="single"/>
+    </w:rPr>
+  </w:style>
+  <w:style w:type="character" w:styleId="Mention">
+    <w:name w:val="Mention"/>
+    <w:basedOn w:val="Policepardfaut"/>
+    <w:uiPriority w:val="99"/>
+    <w:semiHidden/>
+    <w:unhideWhenUsed/>
+    <w:rsid w:val="00A0662A"/>
+    <w:rPr>
+      <w:color w:val="2B579A"/>
+      <w:shd w:val="clear" w:color="auto" w:fill="E6E6E6"/>
+    </w:rPr>
+  </w:style>
 </w:styles>
 </file>
 

</xml_diff>